<commit_message>
obs solo con lp
</commit_message>
<xml_diff>
--- a/Docs/Observaciones-Lab 7.docx
+++ b/Docs/Observaciones-Lab 7.docx
@@ -1,6 +1,6 @@
 
 <file path=word/document.xml><?xml version="1.0" encoding="utf-8"?>
-<w:document xmlns:wpc="http://schemas.microsoft.com/office/word/2010/wordprocessingCanvas" xmlns:cx="http://schemas.microsoft.com/office/drawing/2014/chartex" xmlns:cx1="http://schemas.microsoft.com/office/drawing/2015/9/8/chartex" xmlns:cx2="http://schemas.microsoft.com/office/drawing/2015/10/21/chartex" xmlns:cx3="http://schemas.microsoft.com/office/drawing/2016/5/9/chartex" xmlns:cx4="http://schemas.microsoft.com/office/drawing/2016/5/10/chartex" xmlns:cx5="http://schemas.microsoft.com/office/drawing/2016/5/11/chartex" xmlns:cx6="http://schemas.microsoft.com/office/drawing/2016/5/12/chartex" xmlns:cx7="http://schemas.microsoft.com/office/drawing/2016/5/13/chartex" xmlns:cx8="http://schemas.microsoft.com/office/drawing/2016/5/14/chartex" xmlns:mc="http://schemas.openxmlformats.org/markup-compatibility/2006" xmlns:aink="http://schemas.microsoft.com/office/drawing/2016/ink" xmlns:am3d="http://schemas.microsoft.com/office/drawing/2017/model3d" xmlns:o="urn:schemas-microsoft-com:office:office" xmlns:oel="http://schemas.microsoft.com/office/2019/extlst" xmlns:r="http://schemas.openxmlformats.org/officeDocument/2006/relationships" xmlns:m="http://schemas.openxmlformats.org/officeDocument/2006/math" xmlns:v="urn:schemas-microsoft-com:vml" xmlns:wp14="http://schemas.microsoft.com/office/word/2010/wordprocessingDrawing" xmlns:wp="http://schemas.openxmlformats.org/drawingml/2006/wordprocessingDrawing" xmlns:w10="urn:schemas-microsoft-com:office:word" xmlns:w="http://schemas.openxmlformats.org/wordprocessingml/2006/main" xmlns:w14="http://schemas.microsoft.com/office/word/2010/wordml" xmlns:w15="http://schemas.microsoft.com/office/word/2012/wordml" xmlns:w16cex="http://schemas.microsoft.com/office/word/2018/wordml/cex" xmlns:w16cid="http://schemas.microsoft.com/office/word/2016/wordml/cid" xmlns:w16="http://schemas.microsoft.com/office/word/2018/wordml" xmlns:w16du="http://schemas.microsoft.com/office/word/2023/wordml/word16du" xmlns:w16sdtdh="http://schemas.microsoft.com/office/word/2020/wordml/sdtdatahash" xmlns:w16se="http://schemas.microsoft.com/office/word/2015/wordml/symex" xmlns:wpg="http://schemas.microsoft.com/office/word/2010/wordprocessingGroup" xmlns:wpi="http://schemas.microsoft.com/office/word/2010/wordprocessingInk" xmlns:wne="http://schemas.microsoft.com/office/word/2006/wordml" xmlns:wps="http://schemas.microsoft.com/office/word/2010/wordprocessingShape" mc:Ignorable="w14 w15 w16se w16cid w16 w16cex w16sdtdh w16du wp14">
+<w:document xmlns:wpc="http://schemas.microsoft.com/office/word/2010/wordprocessingCanvas" xmlns:cx="http://schemas.microsoft.com/office/drawing/2014/chartex" xmlns:cx1="http://schemas.microsoft.com/office/drawing/2015/9/8/chartex" xmlns:cx2="http://schemas.microsoft.com/office/drawing/2015/10/21/chartex" xmlns:cx3="http://schemas.microsoft.com/office/drawing/2016/5/9/chartex" xmlns:cx4="http://schemas.microsoft.com/office/drawing/2016/5/10/chartex" xmlns:cx5="http://schemas.microsoft.com/office/drawing/2016/5/11/chartex" xmlns:cx6="http://schemas.microsoft.com/office/drawing/2016/5/12/chartex" xmlns:cx7="http://schemas.microsoft.com/office/drawing/2016/5/13/chartex" xmlns:cx8="http://schemas.microsoft.com/office/drawing/2016/5/14/chartex" xmlns:mc="http://schemas.openxmlformats.org/markup-compatibility/2006" xmlns:aink="http://schemas.microsoft.com/office/drawing/2016/ink" xmlns:am3d="http://schemas.microsoft.com/office/drawing/2017/model3d" xmlns:o="urn:schemas-microsoft-com:office:office" xmlns:r="http://schemas.openxmlformats.org/officeDocument/2006/relationships" xmlns:m="http://schemas.openxmlformats.org/officeDocument/2006/math" xmlns:v="urn:schemas-microsoft-com:vml" xmlns:wp14="http://schemas.microsoft.com/office/word/2010/wordprocessingDrawing" xmlns:wp="http://schemas.openxmlformats.org/drawingml/2006/wordprocessingDrawing" xmlns:w10="urn:schemas-microsoft-com:office:word" xmlns:w="http://schemas.openxmlformats.org/wordprocessingml/2006/main" xmlns:w14="http://schemas.microsoft.com/office/word/2010/wordml" xmlns:w15="http://schemas.microsoft.com/office/word/2012/wordml" xmlns:w16cex="http://schemas.microsoft.com/office/word/2018/wordml/cex" xmlns:w16cid="http://schemas.microsoft.com/office/word/2016/wordml/cid" xmlns:w16="http://schemas.microsoft.com/office/word/2018/wordml" xmlns:w16sdtdh="http://schemas.microsoft.com/office/word/2020/wordml/sdtdatahash" xmlns:w16se="http://schemas.microsoft.com/office/word/2015/wordml/symex" xmlns:wpg="http://schemas.microsoft.com/office/word/2010/wordprocessingGroup" xmlns:wpi="http://schemas.microsoft.com/office/word/2010/wordprocessingInk" xmlns:wne="http://schemas.microsoft.com/office/word/2006/wordml" xmlns:wps="http://schemas.microsoft.com/office/word/2010/wordprocessingShape" mc:Ignorable="w14 w15 w16se w16cid w16 w16cex w16sdtdh wp14">
   <w:body>
     <w:p>
       <w:pPr>
@@ -72,7 +72,23 @@
           <w:noProof w:val="0"/>
           <w:lang w:val="es-MX"/>
         </w:rPr>
-        <w:t xml:space="preserve">Juan Sebastian Cortes </w:t>
+        <w:t xml:space="preserve">Juan </w:t>
+      </w:r>
+      <w:proofErr w:type="spellStart"/>
+      <w:r>
+        <w:rPr>
+          <w:noProof w:val="0"/>
+          <w:lang w:val="es-MX"/>
+        </w:rPr>
+        <w:t>Sebastian</w:t>
+      </w:r>
+      <w:proofErr w:type="spellEnd"/>
+      <w:r>
+        <w:rPr>
+          <w:noProof w:val="0"/>
+          <w:lang w:val="es-MX"/>
+        </w:rPr>
+        <w:t xml:space="preserve"> Cortes </w:t>
       </w:r>
       <w:proofErr w:type="spellStart"/>
       <w:r>
@@ -1796,6 +1812,26 @@
     </w:p>
     <w:p>
       <w:pPr>
+        <w:rPr>
+          <w:lang w:val="es-CO"/>
+        </w:rPr>
+      </w:pPr>
+    </w:p>
+    <w:p>
+      <w:pPr>
+        <w:rPr>
+          <w:lang w:val="es-CO"/>
+        </w:rPr>
+      </w:pPr>
+      <w:r>
+        <w:rPr>
+          <w:lang w:val="es-CO"/>
+        </w:rPr>
+        <w:t>La carga del catalogo con separate chaining supero los 10 minutos.</w:t>
+      </w:r>
+    </w:p>
+    <w:p>
+      <w:pPr>
         <w:pStyle w:val="Ttulo2"/>
         <w:rPr>
           <w:b/>
@@ -1959,7 +1995,6 @@
     </w:p>
     <w:p>
       <w:pPr>
-        <w:pStyle w:val="Prrafodelista"/>
         <w:spacing w:after="0"/>
         <w:jc w:val="both"/>
         <w:rPr>
@@ -1970,14 +2005,6 @@
     </w:p>
     <w:p>
       <w:pPr>
-        <w:rPr>
-          <w:rFonts w:ascii="Dax-Regular" w:hAnsi="Dax-Regular"/>
-          <w:lang w:val="es-CO"/>
-        </w:rPr>
-      </w:pPr>
-    </w:p>
-    <w:p>
-      <w:pPr>
         <w:spacing w:after="0"/>
         <w:jc w:val="both"/>
         <w:rPr>
@@ -1985,21 +2012,123 @@
           <w:lang w:val="es-CO"/>
         </w:rPr>
       </w:pPr>
-    </w:p>
-    <w:p>
-      <w:pPr>
+      <w:r>
         <w:rPr>
           <w:rFonts w:ascii="Dax-Regular" w:hAnsi="Dax-Regular"/>
           <w:lang w:val="es-CO"/>
         </w:rPr>
-      </w:pPr>
-      <w:r>
+        <w:lastRenderedPageBreak/>
+        <w:drawing>
+          <wp:inline distT="0" distB="0" distL="0" distR="0" wp14:anchorId="3434FE80" wp14:editId="10A27D66">
+            <wp:extent cx="5006051" cy="3642222"/>
+            <wp:effectExtent l="0" t="0" r="4445" b="0"/>
+            <wp:docPr id="1" name="Imagen 1"/>
+            <wp:cNvGraphicFramePr>
+              <a:graphicFrameLocks xmlns:a="http://schemas.openxmlformats.org/drawingml/2006/main" noChangeAspect="1"/>
+            </wp:cNvGraphicFramePr>
+            <a:graphic xmlns:a="http://schemas.openxmlformats.org/drawingml/2006/main">
+              <a:graphicData uri="http://schemas.openxmlformats.org/drawingml/2006/picture">
+                <pic:pic xmlns:pic="http://schemas.openxmlformats.org/drawingml/2006/picture">
+                  <pic:nvPicPr>
+                    <pic:cNvPr id="1" name=""/>
+                    <pic:cNvPicPr/>
+                  </pic:nvPicPr>
+                  <pic:blipFill>
+                    <a:blip r:embed="rId10"/>
+                    <a:stretch>
+                      <a:fillRect/>
+                    </a:stretch>
+                  </pic:blipFill>
+                  <pic:spPr>
+                    <a:xfrm>
+                      <a:off x="0" y="0"/>
+                      <a:ext cx="5019527" cy="3652026"/>
+                    </a:xfrm>
+                    <a:prstGeom prst="rect">
+                      <a:avLst/>
+                    </a:prstGeom>
+                  </pic:spPr>
+                </pic:pic>
+              </a:graphicData>
+            </a:graphic>
+          </wp:inline>
+        </w:drawing>
+      </w:r>
+    </w:p>
+    <w:p>
+      <w:pPr>
+        <w:spacing w:after="0"/>
+        <w:jc w:val="both"/>
         <w:rPr>
           <w:rFonts w:ascii="Dax-Regular" w:hAnsi="Dax-Regular"/>
           <w:lang w:val="es-CO"/>
         </w:rPr>
-        <w:br w:type="page"/>
-      </w:r>
+      </w:pPr>
+    </w:p>
+    <w:p>
+      <w:pPr>
+        <w:rPr>
+          <w:rFonts w:ascii="Dax-Regular" w:hAnsi="Dax-Regular"/>
+          <w:lang w:val="es-CO"/>
+        </w:rPr>
+      </w:pPr>
+      <w:r>
+        <w:rPr>
+          <w:rFonts w:ascii="Dax-Regular" w:hAnsi="Dax-Regular"/>
+          <w:lang w:val="es-CO"/>
+        </w:rPr>
+        <w:drawing>
+          <wp:inline distT="0" distB="0" distL="0" distR="0" wp14:anchorId="0A8BC7A6" wp14:editId="4B991B76">
+            <wp:extent cx="5023413" cy="3647341"/>
+            <wp:effectExtent l="0" t="0" r="6350" b="0"/>
+            <wp:docPr id="2" name="Imagen 2"/>
+            <wp:cNvGraphicFramePr>
+              <a:graphicFrameLocks xmlns:a="http://schemas.openxmlformats.org/drawingml/2006/main" noChangeAspect="1"/>
+            </wp:cNvGraphicFramePr>
+            <a:graphic xmlns:a="http://schemas.openxmlformats.org/drawingml/2006/main">
+              <a:graphicData uri="http://schemas.openxmlformats.org/drawingml/2006/picture">
+                <pic:pic xmlns:pic="http://schemas.openxmlformats.org/drawingml/2006/picture">
+                  <pic:nvPicPr>
+                    <pic:cNvPr id="1" name=""/>
+                    <pic:cNvPicPr/>
+                  </pic:nvPicPr>
+                  <pic:blipFill>
+                    <a:blip r:embed="rId11"/>
+                    <a:stretch>
+                      <a:fillRect/>
+                    </a:stretch>
+                  </pic:blipFill>
+                  <pic:spPr>
+                    <a:xfrm>
+                      <a:off x="0" y="0"/>
+                      <a:ext cx="5051770" cy="3667930"/>
+                    </a:xfrm>
+                    <a:prstGeom prst="rect">
+                      <a:avLst/>
+                    </a:prstGeom>
+                  </pic:spPr>
+                </pic:pic>
+              </a:graphicData>
+            </a:graphic>
+          </wp:inline>
+        </w:drawing>
+      </w:r>
+    </w:p>
+    <w:p>
+      <w:pPr>
+        <w:rPr>
+          <w:rFonts w:ascii="Dax-Regular" w:hAnsi="Dax-Regular"/>
+          <w:lang w:val="es-CO"/>
+        </w:rPr>
+      </w:pPr>
+    </w:p>
+    <w:p>
+      <w:pPr>
+        <w:rPr>
+          <w:rFonts w:ascii="Dax-Regular" w:hAnsi="Dax-Regular"/>
+          <w:lang w:val="es-CO"/>
+        </w:rPr>
+      </w:pPr>
     </w:p>
     <w:p>
       <w:pPr>
@@ -2130,6 +2259,38 @@
         </w:rPr>
         <w:t>?</w:t>
       </w:r>
+    </w:p>
+    <w:p>
+      <w:pPr>
+        <w:jc w:val="both"/>
+        <w:rPr>
+          <w:lang w:val="es-419"/>
+        </w:rPr>
+      </w:pPr>
+      <w:r>
+        <w:rPr>
+          <w:lang w:val="es-419"/>
+        </w:rPr>
+        <w:t xml:space="preserve">La funcion </w:t>
+      </w:r>
+      <w:r>
+        <w:rPr>
+          <w:lang w:val="es-419"/>
+        </w:rPr>
+        <w:t>time.perf_counter() mide el tiempo con la mayor precisión posible desde que el sistema arrancó y no se ve afectado por cambios en el reloj del sistema. Es ideal para medir tiempos de ejecución porque incluye tanto el tiempo de CPU como el tiempo de espera</w:t>
+      </w:r>
+      <w:r>
+        <w:rPr>
+          <w:lang w:val="es-419"/>
+        </w:rPr>
+        <w:t xml:space="preserve">. En cambio, </w:t>
+      </w:r>
+      <w:r>
+        <w:rPr>
+          <w:lang w:val="es-419"/>
+        </w:rPr>
+        <w:t>time.process_time() solo mide el tiempo de CPU consumido por el proceso, sin contar tiempos de espera. Como en las pruebas de rendimiento interesa el tiempo total transcurrido, time.perf_counter() es más adecuado.</w:t>
+      </w:r>
       <w:r>
         <w:rPr>
           <w:lang w:val="es-419"/>
@@ -2222,6 +2383,78 @@
     </w:p>
     <w:p>
       <w:pPr>
+        <w:jc w:val="both"/>
+        <w:rPr>
+          <w:lang w:val="es-419"/>
+        </w:rPr>
+      </w:pPr>
+      <w:r>
+        <w:rPr>
+          <w:lang w:val="es-419"/>
+        </w:rPr>
+        <w:t>Estas funciones permiten medir el uso de memoria durante la ejecución del programa.</w:t>
+      </w:r>
+    </w:p>
+    <w:p>
+      <w:pPr>
+        <w:pStyle w:val="Prrafodelista"/>
+        <w:numPr>
+          <w:ilvl w:val="0"/>
+          <w:numId w:val="15"/>
+        </w:numPr>
+        <w:jc w:val="both"/>
+        <w:rPr>
+          <w:lang w:val="es-419"/>
+        </w:rPr>
+      </w:pPr>
+      <w:proofErr w:type="spellStart"/>
+      <w:proofErr w:type="gramStart"/>
+      <w:r>
+        <w:rPr>
+          <w:lang w:val="es-419"/>
+        </w:rPr>
+        <w:t>tracemalloc.start</w:t>
+      </w:r>
+      <w:proofErr w:type="spellEnd"/>
+      <w:proofErr w:type="gramEnd"/>
+      <w:r>
+        <w:rPr>
+          <w:lang w:val="es-419"/>
+        </w:rPr>
+        <w:t xml:space="preserve"> inicia el monitoreo del uso de memoria.</w:t>
+      </w:r>
+    </w:p>
+    <w:p>
+      <w:pPr>
+        <w:pStyle w:val="Prrafodelista"/>
+        <w:numPr>
+          <w:ilvl w:val="0"/>
+          <w:numId w:val="15"/>
+        </w:numPr>
+        <w:jc w:val="both"/>
+        <w:rPr>
+          <w:lang w:val="es-419"/>
+        </w:rPr>
+      </w:pPr>
+      <w:proofErr w:type="spellStart"/>
+      <w:proofErr w:type="gramStart"/>
+      <w:r>
+        <w:rPr>
+          <w:lang w:val="es-419"/>
+        </w:rPr>
+        <w:t>tracemalloc.stop</w:t>
+      </w:r>
+      <w:proofErr w:type="spellEnd"/>
+      <w:proofErr w:type="gramEnd"/>
+      <w:r>
+        <w:rPr>
+          <w:lang w:val="es-419"/>
+        </w:rPr>
+        <w:t xml:space="preserve"> detiene el monitoreo.</w:t>
+      </w:r>
+    </w:p>
+    <w:p>
+      <w:pPr>
         <w:pStyle w:val="Prrafodelista"/>
         <w:ind w:left="360"/>
         <w:jc w:val="both"/>
@@ -2279,6 +2512,44 @@
     </w:p>
     <w:p>
       <w:pPr>
+        <w:jc w:val="both"/>
+        <w:rPr>
+          <w:lang w:val="es-419"/>
+        </w:rPr>
+      </w:pPr>
+      <w:r>
+        <w:rPr>
+          <w:lang w:val="es-419"/>
+        </w:rPr>
+        <w:t>Porque las mediciones de tiempo time.perf_counter y las de memoria tracemalloc tienen diferentes métodos de captura de datos y pueden interferir entre sí</w:t>
+      </w:r>
+      <w:r>
+        <w:rPr>
+          <w:lang w:val="es-419"/>
+        </w:rPr>
+        <w:t xml:space="preserve">, ya que la primera </w:t>
+      </w:r>
+      <w:r>
+        <w:t>mide el tiempo total de ejecución, pero no captura el impacto exacto del consumo de memoria en el rendimiento</w:t>
+      </w:r>
+      <w:r>
+        <w:rPr>
+          <w:lang w:val="es-419"/>
+        </w:rPr>
+        <w:t xml:space="preserve"> y la segunda </w:t>
+      </w:r>
+      <w:r>
+        <w:t>monitorea asignaciones de memoria en Python y puede añadir una sobrecarga en el rendimiento</w:t>
+      </w:r>
+      <w:r>
+        <w:rPr>
+          <w:lang w:val="es-419"/>
+        </w:rPr>
+        <w:t>.</w:t>
+      </w:r>
+    </w:p>
+    <w:p>
+      <w:pPr>
         <w:pStyle w:val="Prrafodelista"/>
         <w:ind w:left="360"/>
         <w:jc w:val="both"/>
@@ -2322,6 +2593,242 @@
     </w:p>
     <w:p>
       <w:pPr>
+        <w:jc w:val="both"/>
+      </w:pPr>
+      <w:r>
+        <w:t>Para</w:t>
+      </w:r>
+      <w:r>
+        <w:t xml:space="preserve"> linear probing</w:t>
+      </w:r>
+      <w:r>
+        <w:t>, la capacidad de la tabla se define como el siguiente número primo mayor a n</w:t>
+      </w:r>
+      <w:r>
+        <w:t>um_elem / factor de carga</w:t>
+      </w:r>
+      <w:r>
+        <w:t>​. Si usamos la función next_prime</w:t>
+      </w:r>
+      <w:r>
+        <w:t xml:space="preserve"> </w:t>
+      </w:r>
+      <w:r>
+        <w:t>para calcular la capacidad, obtenemos:</w:t>
+      </w:r>
+    </w:p>
+    <w:p>
+      <w:pPr>
+        <w:pStyle w:val="Prrafodelista"/>
+        <w:numPr>
+          <w:ilvl w:val="0"/>
+          <w:numId w:val="15"/>
+        </w:numPr>
+        <w:jc w:val="both"/>
+        <w:rPr>
+          <w:lang w:val="es-419"/>
+        </w:rPr>
+      </w:pPr>
+      <w:r>
+        <w:rPr>
+          <w:lang w:val="es-419"/>
+        </w:rPr>
+        <w:t>0,1 = 0,</w:t>
+      </w:r>
+      <w:r>
+        <w:rPr>
+          <w:lang w:val="es-419"/>
+        </w:rPr>
+        <w:t>0</w:t>
+      </w:r>
+      <w:r>
+        <w:rPr>
+          <w:lang w:val="es-419"/>
+        </w:rPr>
+        <w:t>99</w:t>
+      </w:r>
+    </w:p>
+    <w:p>
+      <w:pPr>
+        <w:pStyle w:val="Prrafodelista"/>
+        <w:numPr>
+          <w:ilvl w:val="0"/>
+          <w:numId w:val="15"/>
+        </w:numPr>
+        <w:jc w:val="both"/>
+        <w:rPr>
+          <w:lang w:val="es-419"/>
+        </w:rPr>
+      </w:pPr>
+      <w:r>
+        <w:rPr>
+          <w:lang w:val="es-419"/>
+        </w:rPr>
+        <w:t>0,5 = 0,499</w:t>
+      </w:r>
+    </w:p>
+    <w:p>
+      <w:pPr>
+        <w:pStyle w:val="Prrafodelista"/>
+        <w:numPr>
+          <w:ilvl w:val="0"/>
+          <w:numId w:val="15"/>
+        </w:numPr>
+        <w:jc w:val="both"/>
+        <w:rPr>
+          <w:lang w:val="es-419"/>
+        </w:rPr>
+      </w:pPr>
+      <w:r>
+        <w:rPr>
+          <w:lang w:val="es-419"/>
+        </w:rPr>
+        <w:t>0,7 = 0,699</w:t>
+      </w:r>
+    </w:p>
+    <w:p>
+      <w:pPr>
+        <w:pStyle w:val="Prrafodelista"/>
+        <w:numPr>
+          <w:ilvl w:val="0"/>
+          <w:numId w:val="15"/>
+        </w:numPr>
+        <w:jc w:val="both"/>
+        <w:rPr>
+          <w:lang w:val="es-419"/>
+        </w:rPr>
+      </w:pPr>
+      <w:r>
+        <w:rPr>
+          <w:lang w:val="es-419"/>
+        </w:rPr>
+        <w:t>0,9 = 0,899</w:t>
+      </w:r>
+    </w:p>
+    <w:p>
+      <w:pPr>
+        <w:jc w:val="both"/>
+        <w:rPr>
+          <w:lang w:val="es-419"/>
+        </w:rPr>
+      </w:pPr>
+      <w:r>
+        <w:rPr>
+          <w:lang w:val="es-419"/>
+        </w:rPr>
+        <w:t>Para separate chaining:</w:t>
+      </w:r>
+    </w:p>
+    <w:p>
+      <w:pPr>
+        <w:pStyle w:val="Prrafodelista"/>
+        <w:numPr>
+          <w:ilvl w:val="0"/>
+          <w:numId w:val="15"/>
+        </w:numPr>
+        <w:jc w:val="both"/>
+        <w:rPr>
+          <w:lang w:val="es-419"/>
+        </w:rPr>
+      </w:pPr>
+      <w:r>
+        <w:rPr>
+          <w:lang w:val="es-419"/>
+        </w:rPr>
+        <w:t xml:space="preserve">2 = </w:t>
+      </w:r>
+      <w:r>
+        <w:rPr>
+          <w:lang w:val="es-419"/>
+        </w:rPr>
+        <w:t>1,9</w:t>
+      </w:r>
+    </w:p>
+    <w:p>
+      <w:pPr>
+        <w:pStyle w:val="Prrafodelista"/>
+        <w:numPr>
+          <w:ilvl w:val="0"/>
+          <w:numId w:val="15"/>
+        </w:numPr>
+        <w:jc w:val="both"/>
+        <w:rPr>
+          <w:lang w:val="es-419"/>
+        </w:rPr>
+      </w:pPr>
+      <w:r>
+        <w:rPr>
+          <w:lang w:val="es-419"/>
+        </w:rPr>
+        <w:t xml:space="preserve">4 = </w:t>
+      </w:r>
+      <w:r>
+        <w:rPr>
+          <w:lang w:val="es-419"/>
+        </w:rPr>
+        <w:t>3,9</w:t>
+      </w:r>
+    </w:p>
+    <w:p>
+      <w:pPr>
+        <w:pStyle w:val="Prrafodelista"/>
+        <w:numPr>
+          <w:ilvl w:val="0"/>
+          <w:numId w:val="15"/>
+        </w:numPr>
+        <w:jc w:val="both"/>
+        <w:rPr>
+          <w:lang w:val="es-419"/>
+        </w:rPr>
+      </w:pPr>
+      <w:r>
+        <w:rPr>
+          <w:lang w:val="es-419"/>
+        </w:rPr>
+        <w:t xml:space="preserve">6 = </w:t>
+      </w:r>
+      <w:r>
+        <w:rPr>
+          <w:lang w:val="es-419"/>
+        </w:rPr>
+        <w:t>5,9</w:t>
+      </w:r>
+    </w:p>
+    <w:p>
+      <w:pPr>
+        <w:pStyle w:val="Prrafodelista"/>
+        <w:numPr>
+          <w:ilvl w:val="0"/>
+          <w:numId w:val="15"/>
+        </w:numPr>
+        <w:jc w:val="both"/>
+        <w:rPr>
+          <w:lang w:val="es-419"/>
+        </w:rPr>
+      </w:pPr>
+      <w:r>
+        <w:rPr>
+          <w:lang w:val="es-419"/>
+        </w:rPr>
+        <w:t xml:space="preserve">8 = </w:t>
+      </w:r>
+      <w:r>
+        <w:rPr>
+          <w:lang w:val="es-419"/>
+        </w:rPr>
+        <w:t>7,9</w:t>
+      </w:r>
+    </w:p>
+    <w:p>
+      <w:pPr>
+        <w:jc w:val="both"/>
+        <w:rPr>
+          <w:lang w:val="es-419"/>
+        </w:rPr>
+      </w:pPr>
+    </w:p>
+    <w:p>
+      <w:pPr>
         <w:pStyle w:val="Prrafodelista"/>
         <w:rPr>
           <w:lang w:val="es-419"/>
@@ -2344,12 +2851,24 @@
         <w:rPr>
           <w:lang w:val="es-419"/>
         </w:rPr>
+        <w:lastRenderedPageBreak/>
         <w:t>¿Qué cambios percibe en el tiempo de ejecución al modificar el factor de carga máximo?</w:t>
       </w:r>
     </w:p>
     <w:p>
       <w:pPr>
-        <w:pStyle w:val="Prrafodelista"/>
+        <w:jc w:val="both"/>
+        <w:rPr>
+          <w:lang w:val="es-419"/>
+        </w:rPr>
+      </w:pPr>
+      <w:r>
+        <w:t>Cuando el factor de carga es alto (&gt;0.7 o 0.9), aumenta la cantidad de colisiones y el tiempo de ejecución puede crecer significativamente debido a la cantidad de sondeos lineales necesarios para encontrar un espacio vacío. Esto se ve reflejado en la tabla de resultados, donde a 0.9 el tiempo de ejecución crece más de 3 veces en comparación con 0.7</w:t>
+      </w:r>
+    </w:p>
+    <w:p>
+      <w:pPr>
+        <w:jc w:val="both"/>
         <w:rPr>
           <w:lang w:val="es-419"/>
         </w:rPr>
@@ -2376,6 +2895,23 @@
     </w:p>
     <w:p>
       <w:pPr>
+        <w:jc w:val="both"/>
+        <w:rPr>
+          <w:lang w:val="es-419"/>
+        </w:rPr>
+      </w:pPr>
+      <w:r>
+        <w:t>A medida que el factor de carga aumenta, la tabla aprovecha mejor el espacio, pero a costa de un mayor número de colisiones. Un factor de carga bajo genera más posiciones vacías y desperdicio de memoria, mientras que un factor alto (&gt;0.7) reduce el desperdicio pero puede degradar el rendimiento. Si se alcanza el límite del factor de carga, se produce un</w:t>
+      </w:r>
+      <w:r>
+        <w:t xml:space="preserve"> rehash</w:t>
+      </w:r>
+      <w:r>
+        <w:t>, lo que temporalmente incrementa el consumo de memoria.</w:t>
+      </w:r>
+    </w:p>
+    <w:p>
+      <w:pPr>
         <w:pStyle w:val="Prrafodelista"/>
         <w:rPr>
           <w:lang w:val="es-419"/>
@@ -2415,6 +2951,56 @@
     </w:p>
     <w:p>
       <w:pPr>
+        <w:jc w:val="both"/>
+        <w:rPr>
+          <w:lang w:val="es-419"/>
+        </w:rPr>
+      </w:pPr>
+      <w:r>
+        <w:rPr>
+          <w:lang w:val="es-419"/>
+        </w:rPr>
+        <w:t xml:space="preserve">En </w:t>
+      </w:r>
+      <w:r>
+        <w:rPr>
+          <w:lang w:val="es-419"/>
+        </w:rPr>
+        <w:t>l</w:t>
+      </w:r>
+      <w:r>
+        <w:rPr>
+          <w:lang w:val="es-419"/>
+        </w:rPr>
+        <w:t xml:space="preserve">inear </w:t>
+      </w:r>
+      <w:r>
+        <w:rPr>
+          <w:lang w:val="es-419"/>
+        </w:rPr>
+        <w:t>p</w:t>
+      </w:r>
+      <w:r>
+        <w:rPr>
+          <w:lang w:val="es-419"/>
+        </w:rPr>
+        <w:t xml:space="preserve">robing, el tiempo de ejecución crece conforme aumenta el factor de carga, ya que las colisiones obligan a recorrer más posiciones en la tabla. A bajas cargas, las operaciones son rápidas, pero cuando el factor de carga se acerca a 0.9, la cantidad de comparaciones aumenta drásticamente, </w:t>
+      </w:r>
+      <w:r>
+        <w:rPr>
+          <w:lang w:val="es-419"/>
+        </w:rPr>
+        <w:t>empeorando</w:t>
+      </w:r>
+      <w:r>
+        <w:rPr>
+          <w:lang w:val="es-419"/>
+        </w:rPr>
+        <w:t xml:space="preserve"> el rendimiento.</w:t>
+      </w:r>
+    </w:p>
+    <w:p>
+      <w:pPr>
         <w:pStyle w:val="Prrafodelista"/>
         <w:rPr>
           <w:lang w:val="es-419"/>
@@ -2450,6 +3036,56 @@
           <w:lang w:val="es-419"/>
         </w:rPr>
         <w:t>i los percibe, describa las diferencias y argumente su respuesta.</w:t>
+      </w:r>
+    </w:p>
+    <w:p>
+      <w:pPr>
+        <w:jc w:val="both"/>
+        <w:rPr>
+          <w:lang w:val="es-419"/>
+        </w:rPr>
+      </w:pPr>
+      <w:r>
+        <w:rPr>
+          <w:lang w:val="es-419"/>
+        </w:rPr>
+        <w:t xml:space="preserve">En </w:t>
+      </w:r>
+      <w:r>
+        <w:rPr>
+          <w:lang w:val="es-419"/>
+        </w:rPr>
+        <w:t>l</w:t>
+      </w:r>
+      <w:r>
+        <w:rPr>
+          <w:lang w:val="es-419"/>
+        </w:rPr>
+        <w:t xml:space="preserve">inear </w:t>
+      </w:r>
+      <w:r>
+        <w:rPr>
+          <w:lang w:val="es-419"/>
+        </w:rPr>
+        <w:t>p</w:t>
+      </w:r>
+      <w:r>
+        <w:rPr>
+          <w:lang w:val="es-419"/>
+        </w:rPr>
+        <w:t xml:space="preserve">robing, el consumo de memoria es más eficiente porque todos los elementos se almacenan en un solo arreglo sin estructuras adicionales, lo que reduce la sobrecarga. Sin embargo, al aumentar el factor de carga, la fragmentación de la tabla y la necesidad de rehash pueden provocar picos de consumo de memoria. En contraste, otros métodos como </w:t>
+      </w:r>
+      <w:r>
+        <w:rPr>
+          <w:lang w:val="es-419"/>
+        </w:rPr>
+        <w:t>c</w:t>
+      </w:r>
+      <w:r>
+        <w:rPr>
+          <w:lang w:val="es-419"/>
+        </w:rPr>
+        <w:t>haining requieren memoria extra para listas enlazadas, lo que puede ser menos eficiente en términos de uso de espacio.</w:t>
       </w:r>
     </w:p>
     <w:p>
@@ -2473,7 +3109,7 @@
 </file>
 
 <file path=word/endnotes.xml><?xml version="1.0" encoding="utf-8"?>
-<w:endnotes xmlns:wpc="http://schemas.microsoft.com/office/word/2010/wordprocessingCanvas" xmlns:cx="http://schemas.microsoft.com/office/drawing/2014/chartex" xmlns:cx1="http://schemas.microsoft.com/office/drawing/2015/9/8/chartex" xmlns:cx2="http://schemas.microsoft.com/office/drawing/2015/10/21/chartex" xmlns:cx3="http://schemas.microsoft.com/office/drawing/2016/5/9/chartex" xmlns:cx4="http://schemas.microsoft.com/office/drawing/2016/5/10/chartex" xmlns:cx5="http://schemas.microsoft.com/office/drawing/2016/5/11/chartex" xmlns:cx6="http://schemas.microsoft.com/office/drawing/2016/5/12/chartex" xmlns:cx7="http://schemas.microsoft.com/office/drawing/2016/5/13/chartex" xmlns:cx8="http://schemas.microsoft.com/office/drawing/2016/5/14/chartex" xmlns:mc="http://schemas.openxmlformats.org/markup-compatibility/2006" xmlns:aink="http://schemas.microsoft.com/office/drawing/2016/ink" xmlns:am3d="http://schemas.microsoft.com/office/drawing/2017/model3d" xmlns:o="urn:schemas-microsoft-com:office:office" xmlns:oel="http://schemas.microsoft.com/office/2019/extlst" xmlns:r="http://schemas.openxmlformats.org/officeDocument/2006/relationships" xmlns:m="http://schemas.openxmlformats.org/officeDocument/2006/math" xmlns:v="urn:schemas-microsoft-com:vml" xmlns:wp14="http://schemas.microsoft.com/office/word/2010/wordprocessingDrawing" xmlns:wp="http://schemas.openxmlformats.org/drawingml/2006/wordprocessingDrawing" xmlns:w10="urn:schemas-microsoft-com:office:word" xmlns:w="http://schemas.openxmlformats.org/wordprocessingml/2006/main" xmlns:w14="http://schemas.microsoft.com/office/word/2010/wordml" xmlns:w15="http://schemas.microsoft.com/office/word/2012/wordml" xmlns:w16cex="http://schemas.microsoft.com/office/word/2018/wordml/cex" xmlns:w16cid="http://schemas.microsoft.com/office/word/2016/wordml/cid" xmlns:w16="http://schemas.microsoft.com/office/word/2018/wordml" xmlns:w16du="http://schemas.microsoft.com/office/word/2023/wordml/word16du" xmlns:w16sdtdh="http://schemas.microsoft.com/office/word/2020/wordml/sdtdatahash" xmlns:w16se="http://schemas.microsoft.com/office/word/2015/wordml/symex" xmlns:wpg="http://schemas.microsoft.com/office/word/2010/wordprocessingGroup" xmlns:wpi="http://schemas.microsoft.com/office/word/2010/wordprocessingInk" xmlns:wne="http://schemas.microsoft.com/office/word/2006/wordml" xmlns:wps="http://schemas.microsoft.com/office/word/2010/wordprocessingShape" mc:Ignorable="w14 w15 w16se w16cid w16 w16cex w16sdtdh w16du wp14">
+<w:endnotes xmlns:wpc="http://schemas.microsoft.com/office/word/2010/wordprocessingCanvas" xmlns:cx="http://schemas.microsoft.com/office/drawing/2014/chartex" xmlns:cx1="http://schemas.microsoft.com/office/drawing/2015/9/8/chartex" xmlns:cx2="http://schemas.microsoft.com/office/drawing/2015/10/21/chartex" xmlns:cx3="http://schemas.microsoft.com/office/drawing/2016/5/9/chartex" xmlns:cx4="http://schemas.microsoft.com/office/drawing/2016/5/10/chartex" xmlns:cx5="http://schemas.microsoft.com/office/drawing/2016/5/11/chartex" xmlns:cx6="http://schemas.microsoft.com/office/drawing/2016/5/12/chartex" xmlns:cx7="http://schemas.microsoft.com/office/drawing/2016/5/13/chartex" xmlns:cx8="http://schemas.microsoft.com/office/drawing/2016/5/14/chartex" xmlns:mc="http://schemas.openxmlformats.org/markup-compatibility/2006" xmlns:aink="http://schemas.microsoft.com/office/drawing/2016/ink" xmlns:am3d="http://schemas.microsoft.com/office/drawing/2017/model3d" xmlns:o="urn:schemas-microsoft-com:office:office" xmlns:r="http://schemas.openxmlformats.org/officeDocument/2006/relationships" xmlns:m="http://schemas.openxmlformats.org/officeDocument/2006/math" xmlns:v="urn:schemas-microsoft-com:vml" xmlns:wp14="http://schemas.microsoft.com/office/word/2010/wordprocessingDrawing" xmlns:wp="http://schemas.openxmlformats.org/drawingml/2006/wordprocessingDrawing" xmlns:w10="urn:schemas-microsoft-com:office:word" xmlns:w="http://schemas.openxmlformats.org/wordprocessingml/2006/main" xmlns:w14="http://schemas.microsoft.com/office/word/2010/wordml" xmlns:w15="http://schemas.microsoft.com/office/word/2012/wordml" xmlns:w16cex="http://schemas.microsoft.com/office/word/2018/wordml/cex" xmlns:w16cid="http://schemas.microsoft.com/office/word/2016/wordml/cid" xmlns:w16="http://schemas.microsoft.com/office/word/2018/wordml" xmlns:w16sdtdh="http://schemas.microsoft.com/office/word/2020/wordml/sdtdatahash" xmlns:w16se="http://schemas.microsoft.com/office/word/2015/wordml/symex" xmlns:wpg="http://schemas.microsoft.com/office/word/2010/wordprocessingGroup" xmlns:wpi="http://schemas.microsoft.com/office/word/2010/wordprocessingInk" xmlns:wne="http://schemas.microsoft.com/office/word/2006/wordml" xmlns:wps="http://schemas.microsoft.com/office/word/2010/wordprocessingShape" mc:Ignorable="w14 w15 w16se w16cid w16 w16cex w16sdtdh wp14">
   <w:endnote w:type="separator" w:id="-1">
     <w:p>
       <w:pPr>
@@ -2505,7 +3141,7 @@
 </file>
 
 <file path=word/footnotes.xml><?xml version="1.0" encoding="utf-8"?>
-<w:footnotes xmlns:wpc="http://schemas.microsoft.com/office/word/2010/wordprocessingCanvas" xmlns:cx="http://schemas.microsoft.com/office/drawing/2014/chartex" xmlns:cx1="http://schemas.microsoft.com/office/drawing/2015/9/8/chartex" xmlns:cx2="http://schemas.microsoft.com/office/drawing/2015/10/21/chartex" xmlns:cx3="http://schemas.microsoft.com/office/drawing/2016/5/9/chartex" xmlns:cx4="http://schemas.microsoft.com/office/drawing/2016/5/10/chartex" xmlns:cx5="http://schemas.microsoft.com/office/drawing/2016/5/11/chartex" xmlns:cx6="http://schemas.microsoft.com/office/drawing/2016/5/12/chartex" xmlns:cx7="http://schemas.microsoft.com/office/drawing/2016/5/13/chartex" xmlns:cx8="http://schemas.microsoft.com/office/drawing/2016/5/14/chartex" xmlns:mc="http://schemas.openxmlformats.org/markup-compatibility/2006" xmlns:aink="http://schemas.microsoft.com/office/drawing/2016/ink" xmlns:am3d="http://schemas.microsoft.com/office/drawing/2017/model3d" xmlns:o="urn:schemas-microsoft-com:office:office" xmlns:oel="http://schemas.microsoft.com/office/2019/extlst" xmlns:r="http://schemas.openxmlformats.org/officeDocument/2006/relationships" xmlns:m="http://schemas.openxmlformats.org/officeDocument/2006/math" xmlns:v="urn:schemas-microsoft-com:vml" xmlns:wp14="http://schemas.microsoft.com/office/word/2010/wordprocessingDrawing" xmlns:wp="http://schemas.openxmlformats.org/drawingml/2006/wordprocessingDrawing" xmlns:w10="urn:schemas-microsoft-com:office:word" xmlns:w="http://schemas.openxmlformats.org/wordprocessingml/2006/main" xmlns:w14="http://schemas.microsoft.com/office/word/2010/wordml" xmlns:w15="http://schemas.microsoft.com/office/word/2012/wordml" xmlns:w16cex="http://schemas.microsoft.com/office/word/2018/wordml/cex" xmlns:w16cid="http://schemas.microsoft.com/office/word/2016/wordml/cid" xmlns:w16="http://schemas.microsoft.com/office/word/2018/wordml" xmlns:w16du="http://schemas.microsoft.com/office/word/2023/wordml/word16du" xmlns:w16sdtdh="http://schemas.microsoft.com/office/word/2020/wordml/sdtdatahash" xmlns:w16se="http://schemas.microsoft.com/office/word/2015/wordml/symex" xmlns:wpg="http://schemas.microsoft.com/office/word/2010/wordprocessingGroup" xmlns:wpi="http://schemas.microsoft.com/office/word/2010/wordprocessingInk" xmlns:wne="http://schemas.microsoft.com/office/word/2006/wordml" xmlns:wps="http://schemas.microsoft.com/office/word/2010/wordprocessingShape" mc:Ignorable="w14 w15 w16se w16cid w16 w16cex w16sdtdh w16du wp14">
+<w:footnotes xmlns:wpc="http://schemas.microsoft.com/office/word/2010/wordprocessingCanvas" xmlns:cx="http://schemas.microsoft.com/office/drawing/2014/chartex" xmlns:cx1="http://schemas.microsoft.com/office/drawing/2015/9/8/chartex" xmlns:cx2="http://schemas.microsoft.com/office/drawing/2015/10/21/chartex" xmlns:cx3="http://schemas.microsoft.com/office/drawing/2016/5/9/chartex" xmlns:cx4="http://schemas.microsoft.com/office/drawing/2016/5/10/chartex" xmlns:cx5="http://schemas.microsoft.com/office/drawing/2016/5/11/chartex" xmlns:cx6="http://schemas.microsoft.com/office/drawing/2016/5/12/chartex" xmlns:cx7="http://schemas.microsoft.com/office/drawing/2016/5/13/chartex" xmlns:cx8="http://schemas.microsoft.com/office/drawing/2016/5/14/chartex" xmlns:mc="http://schemas.openxmlformats.org/markup-compatibility/2006" xmlns:aink="http://schemas.microsoft.com/office/drawing/2016/ink" xmlns:am3d="http://schemas.microsoft.com/office/drawing/2017/model3d" xmlns:o="urn:schemas-microsoft-com:office:office" xmlns:r="http://schemas.openxmlformats.org/officeDocument/2006/relationships" xmlns:m="http://schemas.openxmlformats.org/officeDocument/2006/math" xmlns:v="urn:schemas-microsoft-com:vml" xmlns:wp14="http://schemas.microsoft.com/office/word/2010/wordprocessingDrawing" xmlns:wp="http://schemas.openxmlformats.org/drawingml/2006/wordprocessingDrawing" xmlns:w10="urn:schemas-microsoft-com:office:word" xmlns:w="http://schemas.openxmlformats.org/wordprocessingml/2006/main" xmlns:w14="http://schemas.microsoft.com/office/word/2010/wordml" xmlns:w15="http://schemas.microsoft.com/office/word/2012/wordml" xmlns:w16cex="http://schemas.microsoft.com/office/word/2018/wordml/cex" xmlns:w16cid="http://schemas.microsoft.com/office/word/2016/wordml/cid" xmlns:w16="http://schemas.microsoft.com/office/word/2018/wordml" xmlns:w16sdtdh="http://schemas.microsoft.com/office/word/2020/wordml/sdtdatahash" xmlns:w16se="http://schemas.microsoft.com/office/word/2015/wordml/symex" xmlns:wpg="http://schemas.microsoft.com/office/word/2010/wordprocessingGroup" xmlns:wpi="http://schemas.microsoft.com/office/word/2010/wordprocessingInk" xmlns:wne="http://schemas.microsoft.com/office/word/2006/wordml" xmlns:wps="http://schemas.microsoft.com/office/word/2010/wordprocessingShape" mc:Ignorable="w14 w15 w16se w16cid w16 w16cex w16sdtdh wp14">
   <w:footnote w:type="separator" w:id="-1">
     <w:p>
       <w:pPr>
@@ -2537,7 +3173,7 @@
 </file>
 
 <file path=word/numbering.xml><?xml version="1.0" encoding="utf-8"?>
-<w:numbering xmlns:wpc="http://schemas.microsoft.com/office/word/2010/wordprocessingCanvas" xmlns:cx="http://schemas.microsoft.com/office/drawing/2014/chartex" xmlns:cx1="http://schemas.microsoft.com/office/drawing/2015/9/8/chartex" xmlns:cx2="http://schemas.microsoft.com/office/drawing/2015/10/21/chartex" xmlns:cx3="http://schemas.microsoft.com/office/drawing/2016/5/9/chartex" xmlns:cx4="http://schemas.microsoft.com/office/drawing/2016/5/10/chartex" xmlns:cx5="http://schemas.microsoft.com/office/drawing/2016/5/11/chartex" xmlns:cx6="http://schemas.microsoft.com/office/drawing/2016/5/12/chartex" xmlns:cx7="http://schemas.microsoft.com/office/drawing/2016/5/13/chartex" xmlns:cx8="http://schemas.microsoft.com/office/drawing/2016/5/14/chartex" xmlns:mc="http://schemas.openxmlformats.org/markup-compatibility/2006" xmlns:aink="http://schemas.microsoft.com/office/drawing/2016/ink" xmlns:am3d="http://schemas.microsoft.com/office/drawing/2017/model3d" xmlns:o="urn:schemas-microsoft-com:office:office" xmlns:oel="http://schemas.microsoft.com/office/2019/extlst" xmlns:r="http://schemas.openxmlformats.org/officeDocument/2006/relationships" xmlns:m="http://schemas.openxmlformats.org/officeDocument/2006/math" xmlns:v="urn:schemas-microsoft-com:vml" xmlns:wp14="http://schemas.microsoft.com/office/word/2010/wordprocessingDrawing" xmlns:wp="http://schemas.openxmlformats.org/drawingml/2006/wordprocessingDrawing" xmlns:w10="urn:schemas-microsoft-com:office:word" xmlns:w="http://schemas.openxmlformats.org/wordprocessingml/2006/main" xmlns:w14="http://schemas.microsoft.com/office/word/2010/wordml" xmlns:w15="http://schemas.microsoft.com/office/word/2012/wordml" xmlns:w16cex="http://schemas.microsoft.com/office/word/2018/wordml/cex" xmlns:w16cid="http://schemas.microsoft.com/office/word/2016/wordml/cid" xmlns:w16="http://schemas.microsoft.com/office/word/2018/wordml" xmlns:w16du="http://schemas.microsoft.com/office/word/2023/wordml/word16du" xmlns:w16sdtdh="http://schemas.microsoft.com/office/word/2020/wordml/sdtdatahash" xmlns:w16se="http://schemas.microsoft.com/office/word/2015/wordml/symex" xmlns:wpg="http://schemas.microsoft.com/office/word/2010/wordprocessingGroup" xmlns:wpi="http://schemas.microsoft.com/office/word/2010/wordprocessingInk" xmlns:wne="http://schemas.microsoft.com/office/word/2006/wordml" xmlns:wps="http://schemas.microsoft.com/office/word/2010/wordprocessingShape" mc:Ignorable="w14 w15 w16se w16cid w16 w16cex w16sdtdh w16du wp14">
+<w:numbering xmlns:wpc="http://schemas.microsoft.com/office/word/2010/wordprocessingCanvas" xmlns:cx="http://schemas.microsoft.com/office/drawing/2014/chartex" xmlns:cx1="http://schemas.microsoft.com/office/drawing/2015/9/8/chartex" xmlns:cx2="http://schemas.microsoft.com/office/drawing/2015/10/21/chartex" xmlns:cx3="http://schemas.microsoft.com/office/drawing/2016/5/9/chartex" xmlns:cx4="http://schemas.microsoft.com/office/drawing/2016/5/10/chartex" xmlns:cx5="http://schemas.microsoft.com/office/drawing/2016/5/11/chartex" xmlns:cx6="http://schemas.microsoft.com/office/drawing/2016/5/12/chartex" xmlns:cx7="http://schemas.microsoft.com/office/drawing/2016/5/13/chartex" xmlns:cx8="http://schemas.microsoft.com/office/drawing/2016/5/14/chartex" xmlns:mc="http://schemas.openxmlformats.org/markup-compatibility/2006" xmlns:aink="http://schemas.microsoft.com/office/drawing/2016/ink" xmlns:am3d="http://schemas.microsoft.com/office/drawing/2017/model3d" xmlns:o="urn:schemas-microsoft-com:office:office" xmlns:r="http://schemas.openxmlformats.org/officeDocument/2006/relationships" xmlns:m="http://schemas.openxmlformats.org/officeDocument/2006/math" xmlns:v="urn:schemas-microsoft-com:vml" xmlns:wp14="http://schemas.microsoft.com/office/word/2010/wordprocessingDrawing" xmlns:wp="http://schemas.openxmlformats.org/drawingml/2006/wordprocessingDrawing" xmlns:w10="urn:schemas-microsoft-com:office:word" xmlns:w="http://schemas.openxmlformats.org/wordprocessingml/2006/main" xmlns:w14="http://schemas.microsoft.com/office/word/2010/wordml" xmlns:w15="http://schemas.microsoft.com/office/word/2012/wordml" xmlns:w16cex="http://schemas.microsoft.com/office/word/2018/wordml/cex" xmlns:w16cid="http://schemas.microsoft.com/office/word/2016/wordml/cid" xmlns:w16="http://schemas.microsoft.com/office/word/2018/wordml" xmlns:w16sdtdh="http://schemas.microsoft.com/office/word/2020/wordml/sdtdatahash" xmlns:w16se="http://schemas.microsoft.com/office/word/2015/wordml/symex" xmlns:wpg="http://schemas.microsoft.com/office/word/2010/wordprocessingGroup" xmlns:wpi="http://schemas.microsoft.com/office/word/2010/wordprocessingInk" xmlns:wne="http://schemas.microsoft.com/office/word/2006/wordml" xmlns:wps="http://schemas.microsoft.com/office/word/2010/wordprocessingShape" mc:Ignorable="w14 w15 w16se w16cid w16 w16cex w16sdtdh wp14">
   <w:abstractNum w:abstractNumId="0" w15:restartNumberingAfterBreak="0">
     <w:nsid w:val="00F45053"/>
     <w:multiLevelType w:val="hybridMultilevel"/>
@@ -3451,6 +4087,118 @@
     </w:lvl>
   </w:abstractNum>
   <w:abstractNum w:abstractNumId="9" w15:restartNumberingAfterBreak="0">
+    <w:nsid w:val="3C0841B5"/>
+    <w:multiLevelType w:val="hybridMultilevel"/>
+    <w:tmpl w:val="70444C06"/>
+    <w:lvl w:ilvl="0" w:tplc="5A062A1A">
+      <w:numFmt w:val="bullet"/>
+      <w:lvlText w:val="-"/>
+      <w:lvlJc w:val="left"/>
+      <w:pPr>
+        <w:ind w:left="720" w:hanging="360"/>
+      </w:pPr>
+      <w:rPr>
+        <w:rFonts w:ascii="Calibri" w:eastAsiaTheme="minorEastAsia" w:hAnsi="Calibri" w:cs="Calibri" w:hint="default"/>
+      </w:rPr>
+    </w:lvl>
+    <w:lvl w:ilvl="1" w:tplc="240A0003" w:tentative="1">
+      <w:start w:val="1"/>
+      <w:numFmt w:val="bullet"/>
+      <w:lvlText w:val="o"/>
+      <w:lvlJc w:val="left"/>
+      <w:pPr>
+        <w:ind w:left="1440" w:hanging="360"/>
+      </w:pPr>
+      <w:rPr>
+        <w:rFonts w:ascii="Courier New" w:hAnsi="Courier New" w:cs="Courier New" w:hint="default"/>
+      </w:rPr>
+    </w:lvl>
+    <w:lvl w:ilvl="2" w:tplc="240A0005" w:tentative="1">
+      <w:start w:val="1"/>
+      <w:numFmt w:val="bullet"/>
+      <w:lvlText w:val=""/>
+      <w:lvlJc w:val="left"/>
+      <w:pPr>
+        <w:ind w:left="2160" w:hanging="360"/>
+      </w:pPr>
+      <w:rPr>
+        <w:rFonts w:ascii="Wingdings" w:hAnsi="Wingdings" w:hint="default"/>
+      </w:rPr>
+    </w:lvl>
+    <w:lvl w:ilvl="3" w:tplc="240A0001" w:tentative="1">
+      <w:start w:val="1"/>
+      <w:numFmt w:val="bullet"/>
+      <w:lvlText w:val=""/>
+      <w:lvlJc w:val="left"/>
+      <w:pPr>
+        <w:ind w:left="2880" w:hanging="360"/>
+      </w:pPr>
+      <w:rPr>
+        <w:rFonts w:ascii="Symbol" w:hAnsi="Symbol" w:hint="default"/>
+      </w:rPr>
+    </w:lvl>
+    <w:lvl w:ilvl="4" w:tplc="240A0003" w:tentative="1">
+      <w:start w:val="1"/>
+      <w:numFmt w:val="bullet"/>
+      <w:lvlText w:val="o"/>
+      <w:lvlJc w:val="left"/>
+      <w:pPr>
+        <w:ind w:left="3600" w:hanging="360"/>
+      </w:pPr>
+      <w:rPr>
+        <w:rFonts w:ascii="Courier New" w:hAnsi="Courier New" w:cs="Courier New" w:hint="default"/>
+      </w:rPr>
+    </w:lvl>
+    <w:lvl w:ilvl="5" w:tplc="240A0005" w:tentative="1">
+      <w:start w:val="1"/>
+      <w:numFmt w:val="bullet"/>
+      <w:lvlText w:val=""/>
+      <w:lvlJc w:val="left"/>
+      <w:pPr>
+        <w:ind w:left="4320" w:hanging="360"/>
+      </w:pPr>
+      <w:rPr>
+        <w:rFonts w:ascii="Wingdings" w:hAnsi="Wingdings" w:hint="default"/>
+      </w:rPr>
+    </w:lvl>
+    <w:lvl w:ilvl="6" w:tplc="240A0001" w:tentative="1">
+      <w:start w:val="1"/>
+      <w:numFmt w:val="bullet"/>
+      <w:lvlText w:val=""/>
+      <w:lvlJc w:val="left"/>
+      <w:pPr>
+        <w:ind w:left="5040" w:hanging="360"/>
+      </w:pPr>
+      <w:rPr>
+        <w:rFonts w:ascii="Symbol" w:hAnsi="Symbol" w:hint="default"/>
+      </w:rPr>
+    </w:lvl>
+    <w:lvl w:ilvl="7" w:tplc="240A0003" w:tentative="1">
+      <w:start w:val="1"/>
+      <w:numFmt w:val="bullet"/>
+      <w:lvlText w:val="o"/>
+      <w:lvlJc w:val="left"/>
+      <w:pPr>
+        <w:ind w:left="5760" w:hanging="360"/>
+      </w:pPr>
+      <w:rPr>
+        <w:rFonts w:ascii="Courier New" w:hAnsi="Courier New" w:cs="Courier New" w:hint="default"/>
+      </w:rPr>
+    </w:lvl>
+    <w:lvl w:ilvl="8" w:tplc="240A0005" w:tentative="1">
+      <w:start w:val="1"/>
+      <w:numFmt w:val="bullet"/>
+      <w:lvlText w:val=""/>
+      <w:lvlJc w:val="left"/>
+      <w:pPr>
+        <w:ind w:left="6480" w:hanging="360"/>
+      </w:pPr>
+      <w:rPr>
+        <w:rFonts w:ascii="Wingdings" w:hAnsi="Wingdings" w:hint="default"/>
+      </w:rPr>
+    </w:lvl>
+  </w:abstractNum>
+  <w:abstractNum w:abstractNumId="10" w15:restartNumberingAfterBreak="0">
     <w:nsid w:val="446D4DDB"/>
     <w:multiLevelType w:val="multilevel"/>
     <w:tmpl w:val="0409001D"/>
@@ -3563,7 +4311,7 @@
       </w:rPr>
     </w:lvl>
   </w:abstractNum>
-  <w:abstractNum w:abstractNumId="10" w15:restartNumberingAfterBreak="0">
+  <w:abstractNum w:abstractNumId="11" w15:restartNumberingAfterBreak="0">
     <w:nsid w:val="4723600A"/>
     <w:multiLevelType w:val="hybridMultilevel"/>
     <w:tmpl w:val="731ED4AE"/>
@@ -3649,7 +4397,7 @@
       </w:pPr>
     </w:lvl>
   </w:abstractNum>
-  <w:abstractNum w:abstractNumId="11" w15:restartNumberingAfterBreak="0">
+  <w:abstractNum w:abstractNumId="12" w15:restartNumberingAfterBreak="0">
     <w:nsid w:val="5C974F57"/>
     <w:multiLevelType w:val="hybridMultilevel"/>
     <w:tmpl w:val="211EC694"/>
@@ -3735,7 +4483,7 @@
       </w:pPr>
     </w:lvl>
   </w:abstractNum>
-  <w:abstractNum w:abstractNumId="12" w15:restartNumberingAfterBreak="0">
+  <w:abstractNum w:abstractNumId="13" w15:restartNumberingAfterBreak="0">
     <w:nsid w:val="5EBA3F4E"/>
     <w:multiLevelType w:val="hybridMultilevel"/>
     <w:tmpl w:val="874CF82C"/>
@@ -3821,7 +4569,7 @@
       </w:pPr>
     </w:lvl>
   </w:abstractNum>
-  <w:abstractNum w:abstractNumId="13" w15:restartNumberingAfterBreak="0">
+  <w:abstractNum w:abstractNumId="14" w15:restartNumberingAfterBreak="0">
     <w:nsid w:val="7964390B"/>
     <w:multiLevelType w:val="hybridMultilevel"/>
     <w:tmpl w:val="26C01794"/>
@@ -3907,53 +4655,56 @@
       </w:pPr>
     </w:lvl>
   </w:abstractNum>
-  <w:num w:numId="1" w16cid:durableId="929696733">
-    <w:abstractNumId w:val="9"/>
+  <w:num w:numId="1">
+    <w:abstractNumId w:val="10"/>
   </w:num>
-  <w:num w:numId="2" w16cid:durableId="754136309">
+  <w:num w:numId="2">
     <w:abstractNumId w:val="1"/>
   </w:num>
-  <w:num w:numId="3" w16cid:durableId="1987083975">
-    <w:abstractNumId w:val="10"/>
+  <w:num w:numId="3">
+    <w:abstractNumId w:val="11"/>
   </w:num>
-  <w:num w:numId="4" w16cid:durableId="976683378">
+  <w:num w:numId="4">
+    <w:abstractNumId w:val="13"/>
+  </w:num>
+  <w:num w:numId="5">
+    <w:abstractNumId w:val="14"/>
+  </w:num>
+  <w:num w:numId="6">
+    <w:abstractNumId w:val="0"/>
+  </w:num>
+  <w:num w:numId="7">
+    <w:abstractNumId w:val="6"/>
+  </w:num>
+  <w:num w:numId="8">
     <w:abstractNumId w:val="12"/>
   </w:num>
-  <w:num w:numId="5" w16cid:durableId="2068407280">
-    <w:abstractNumId w:val="13"/>
-  </w:num>
-  <w:num w:numId="6" w16cid:durableId="1928689656">
-    <w:abstractNumId w:val="0"/>
-  </w:num>
-  <w:num w:numId="7" w16cid:durableId="1109198423">
-    <w:abstractNumId w:val="6"/>
-  </w:num>
-  <w:num w:numId="8" w16cid:durableId="134957518">
-    <w:abstractNumId w:val="11"/>
-  </w:num>
-  <w:num w:numId="9" w16cid:durableId="912084821">
+  <w:num w:numId="9">
     <w:abstractNumId w:val="2"/>
   </w:num>
-  <w:num w:numId="10" w16cid:durableId="1880630713">
+  <w:num w:numId="10">
     <w:abstractNumId w:val="4"/>
   </w:num>
-  <w:num w:numId="11" w16cid:durableId="2108694880">
+  <w:num w:numId="11">
     <w:abstractNumId w:val="7"/>
   </w:num>
-  <w:num w:numId="12" w16cid:durableId="1417705283">
+  <w:num w:numId="12">
     <w:abstractNumId w:val="3"/>
   </w:num>
-  <w:num w:numId="13" w16cid:durableId="162357855">
+  <w:num w:numId="13">
     <w:abstractNumId w:val="8"/>
   </w:num>
-  <w:num w:numId="14" w16cid:durableId="838273731">
+  <w:num w:numId="14">
     <w:abstractNumId w:val="5"/>
+  </w:num>
+  <w:num w:numId="15">
+    <w:abstractNumId w:val="9"/>
   </w:num>
 </w:numbering>
 </file>
 
 <file path=word/styles.xml><?xml version="1.0" encoding="utf-8"?>
-<w:styles xmlns:mc="http://schemas.openxmlformats.org/markup-compatibility/2006" xmlns:r="http://schemas.openxmlformats.org/officeDocument/2006/relationships" xmlns:w="http://schemas.openxmlformats.org/wordprocessingml/2006/main" xmlns:w14="http://schemas.microsoft.com/office/word/2010/wordml" xmlns:w15="http://schemas.microsoft.com/office/word/2012/wordml" xmlns:w16cex="http://schemas.microsoft.com/office/word/2018/wordml/cex" xmlns:w16cid="http://schemas.microsoft.com/office/word/2016/wordml/cid" xmlns:w16="http://schemas.microsoft.com/office/word/2018/wordml" xmlns:w16du="http://schemas.microsoft.com/office/word/2023/wordml/word16du" xmlns:w16sdtdh="http://schemas.microsoft.com/office/word/2020/wordml/sdtdatahash" xmlns:w16se="http://schemas.microsoft.com/office/word/2015/wordml/symex" mc:Ignorable="w14 w15 w16se w16cid w16 w16cex w16sdtdh w16du">
+<w:styles xmlns:mc="http://schemas.openxmlformats.org/markup-compatibility/2006" xmlns:r="http://schemas.openxmlformats.org/officeDocument/2006/relationships" xmlns:w="http://schemas.openxmlformats.org/wordprocessingml/2006/main" xmlns:w14="http://schemas.microsoft.com/office/word/2010/wordml" xmlns:w15="http://schemas.microsoft.com/office/word/2012/wordml" xmlns:w16cex="http://schemas.microsoft.com/office/word/2018/wordml/cex" xmlns:w16cid="http://schemas.microsoft.com/office/word/2016/wordml/cid" xmlns:w16="http://schemas.microsoft.com/office/word/2018/wordml" xmlns:w16sdtdh="http://schemas.microsoft.com/office/word/2020/wordml/sdtdatahash" xmlns:w16se="http://schemas.microsoft.com/office/word/2015/wordml/symex" mc:Ignorable="w14 w15 w16se w16cid w16 w16cex w16sdtdh">
   <w:docDefaults>
     <w:rPrDefault>
       <w:rPr>
@@ -4401,7 +5152,6 @@
   <w:style w:type="character" w:default="1" w:styleId="Fuentedeprrafopredeter">
     <w:name w:val="Default Paragraph Font"/>
     <w:uiPriority w:val="1"/>
-    <w:semiHidden/>
     <w:unhideWhenUsed/>
   </w:style>
   <w:style w:type="table" w:default="1" w:styleId="Tablanormal">
@@ -4686,6 +5436,17 @@
     <w:rsid w:val="00D3538F"/>
     <w:rPr>
       <w:noProof/>
+    </w:rPr>
+  </w:style>
+  <w:style w:type="character" w:styleId="Textoennegrita">
+    <w:name w:val="Strong"/>
+    <w:basedOn w:val="Fuentedeprrafopredeter"/>
+    <w:uiPriority w:val="22"/>
+    <w:qFormat/>
+    <w:rsid w:val="00732AF9"/>
+    <w:rPr>
+      <w:b/>
+      <w:bCs/>
     </w:rPr>
   </w:style>
 </w:styles>
@@ -4987,6 +5748,26 @@
 </file>
 
 <file path=customXml/item1.xml><?xml version="1.0" encoding="utf-8"?>
+<?mso-contentType ?>
+<FormTemplates xmlns="http://schemas.microsoft.com/sharepoint/v3/contenttype/forms">
+  <Display>DocumentLibraryForm</Display>
+  <Edit>DocumentLibraryForm</Edit>
+  <New>DocumentLibraryForm</New>
+</FormTemplates>
+</file>
+
+<file path=customXml/item2.xml><?xml version="1.0" encoding="utf-8"?>
+<p:properties xmlns:p="http://schemas.microsoft.com/office/2006/metadata/properties" xmlns:xsi="http://www.w3.org/2001/XMLSchema-instance" xmlns:pc="http://schemas.microsoft.com/office/infopath/2007/PartnerControls">
+  <documentManagement>
+    <TaxCatchAll xmlns="85e30bcc-d76c-4413-8e4d-2dce22fb0743" xsi:nil="true"/>
+    <lcf76f155ced4ddcb4097134ff3c332f xmlns="164883f8-7691-4ecf-b54a-664c0d0edefe">
+      <Terms xmlns="http://schemas.microsoft.com/office/infopath/2007/PartnerControls"/>
+    </lcf76f155ced4ddcb4097134ff3c332f>
+  </documentManagement>
+</p:properties>
+</file>
+
+<file path=customXml/item3.xml><?xml version="1.0" encoding="utf-8"?>
 <ct:contentTypeSchema xmlns:ct="http://schemas.microsoft.com/office/2006/metadata/contentType" xmlns:ma="http://schemas.microsoft.com/office/2006/metadata/properties/metaAttributes" ct:_="" ma:_="" ma:contentTypeName="Documento" ma:contentTypeID="0x01010023858CF01A2EF24688B692775F4C60A4" ma:contentTypeVersion="17" ma:contentTypeDescription="Crear nuevo documento." ma:contentTypeScope="" ma:versionID="af74a0f8eb440a60883e9dd833f0742f">
   <xsd:schema xmlns:xsd="http://www.w3.org/2001/XMLSchema" xmlns:xs="http://www.w3.org/2001/XMLSchema" xmlns:p="http://schemas.microsoft.com/office/2006/metadata/properties" xmlns:ns2="164883f8-7691-4ecf-b54a-664c0d0edefe" xmlns:ns3="85e30bcc-d76c-4413-8e4d-2dce22fb0743" targetNamespace="http://schemas.microsoft.com/office/2006/metadata/properties" ma:root="true" ma:fieldsID="f5ceeff32ffca1089660572a8ebd1782" ns2:_="" ns3:_="">
     <xsd:import namespace="164883f8-7691-4ecf-b54a-664c0d0edefe"/>
@@ -5235,27 +6016,26 @@
 </ct:contentTypeSchema>
 </file>
 
-<file path=customXml/item2.xml><?xml version="1.0" encoding="utf-8"?>
-<p:properties xmlns:p="http://schemas.microsoft.com/office/2006/metadata/properties" xmlns:xsi="http://www.w3.org/2001/XMLSchema-instance" xmlns:pc="http://schemas.microsoft.com/office/infopath/2007/PartnerControls">
-  <documentManagement>
-    <TaxCatchAll xmlns="85e30bcc-d76c-4413-8e4d-2dce22fb0743" xsi:nil="true"/>
-    <lcf76f155ced4ddcb4097134ff3c332f xmlns="164883f8-7691-4ecf-b54a-664c0d0edefe">
-      <Terms xmlns="http://schemas.microsoft.com/office/infopath/2007/PartnerControls"/>
-    </lcf76f155ced4ddcb4097134ff3c332f>
-  </documentManagement>
-</p:properties>
+<file path=customXml/itemProps1.xml><?xml version="1.0" encoding="utf-8"?>
+<ds:datastoreItem xmlns:ds="http://schemas.openxmlformats.org/officeDocument/2006/customXml" ds:itemID="{1F59EA8B-1FA8-40D2-A8B0-61B9CE1E4579}">
+  <ds:schemaRefs>
+    <ds:schemaRef ds:uri="http://schemas.microsoft.com/sharepoint/v3/contenttype/forms"/>
+  </ds:schemaRefs>
+</ds:datastoreItem>
 </file>
 
-<file path=customXml/item3.xml><?xml version="1.0" encoding="utf-8"?>
-<?mso-contentType ?>
-<FormTemplates xmlns="http://schemas.microsoft.com/sharepoint/v3/contenttype/forms">
-  <Display>DocumentLibraryForm</Display>
-  <Edit>DocumentLibraryForm</Edit>
-  <New>DocumentLibraryForm</New>
-</FormTemplates>
+<file path=customXml/itemProps2.xml><?xml version="1.0" encoding="utf-8"?>
+<ds:datastoreItem xmlns:ds="http://schemas.openxmlformats.org/officeDocument/2006/customXml" ds:itemID="{8542EACB-7939-45C8-99C3-B6897CA7A7EF}">
+  <ds:schemaRefs>
+    <ds:schemaRef ds:uri="http://schemas.microsoft.com/office/2006/metadata/properties"/>
+    <ds:schemaRef ds:uri="http://schemas.microsoft.com/office/infopath/2007/PartnerControls"/>
+    <ds:schemaRef ds:uri="85e30bcc-d76c-4413-8e4d-2dce22fb0743"/>
+    <ds:schemaRef ds:uri="164883f8-7691-4ecf-b54a-664c0d0edefe"/>
+  </ds:schemaRefs>
+</ds:datastoreItem>
 </file>
 
-<file path=customXml/itemProps1.xml><?xml version="1.0" encoding="utf-8"?>
+<file path=customXml/itemProps3.xml><?xml version="1.0" encoding="utf-8"?>
 <ds:datastoreItem xmlns:ds="http://schemas.openxmlformats.org/officeDocument/2006/customXml" ds:itemID="{3D061157-43BE-4FE1-9C39-AC4CA83D3705}">
   <ds:schemaRefs>
     <ds:schemaRef ds:uri="http://schemas.microsoft.com/office/2006/metadata/contentType"/>
@@ -5272,23 +6052,4 @@
     <ds:schemaRef ds:uri="http://schemas.microsoft.com/internal/obd"/>
   </ds:schemaRefs>
 </ds:datastoreItem>
-</file>
-
-<file path=customXml/itemProps2.xml><?xml version="1.0" encoding="utf-8"?>
-<ds:datastoreItem xmlns:ds="http://schemas.openxmlformats.org/officeDocument/2006/customXml" ds:itemID="{8542EACB-7939-45C8-99C3-B6897CA7A7EF}">
-  <ds:schemaRefs>
-    <ds:schemaRef ds:uri="http://schemas.microsoft.com/office/2006/metadata/properties"/>
-    <ds:schemaRef ds:uri="http://schemas.microsoft.com/office/infopath/2007/PartnerControls"/>
-    <ds:schemaRef ds:uri="85e30bcc-d76c-4413-8e4d-2dce22fb0743"/>
-    <ds:schemaRef ds:uri="164883f8-7691-4ecf-b54a-664c0d0edefe"/>
-  </ds:schemaRefs>
-</ds:datastoreItem>
-</file>
-
-<file path=customXml/itemProps3.xml><?xml version="1.0" encoding="utf-8"?>
-<ds:datastoreItem xmlns:ds="http://schemas.openxmlformats.org/officeDocument/2006/customXml" ds:itemID="{1F59EA8B-1FA8-40D2-A8B0-61B9CE1E4579}">
-  <ds:schemaRefs>
-    <ds:schemaRef ds:uri="http://schemas.microsoft.com/sharepoint/v3/contenttype/forms"/>
-  </ds:schemaRefs>
-</ds:datastoreItem>
 </file>
</xml_diff>